<commit_message>
Summary for whole project
</commit_message>
<xml_diff>
--- a/Testing table.docx
+++ b/Testing table.docx
@@ -27,7 +27,6 @@
     <w:p>
       <w:pPr>
         <w:rPr>
-          <w:rFonts w:hint="eastAsia"/>
           <w:b/>
           <w:bCs/>
           <w:sz w:val="84"/>
@@ -60,7 +59,6 @@
     </w:p>
     <w:p>
       <w:pPr>
-        <w:jc w:val="center"/>
         <w:rPr>
           <w:b/>
           <w:bCs/>
@@ -69,177 +67,186 @@
           <w:lang w:val="en-AU"/>
         </w:rPr>
       </w:pPr>
+    </w:p>
+    <w:p>
+      <w:pPr>
+        <w:jc w:val="center"/>
+        <w:rPr>
+          <w:rFonts w:hint="eastAsia"/>
+          <w:lang w:val="en-AU"/>
+        </w:rPr>
+      </w:pPr>
       <w:r>
         <w:rPr>
           <w:rFonts w:hint="eastAsia"/>
-          <w:b/>
-          <w:bCs/>
-          <w:sz w:val="84"/>
-          <w:szCs w:val="84"/>
-          <w:lang w:val="en-AU"/>
-        </w:rPr>
-        <w:t>&amp;</w:t>
+          <w:lang w:val="en-AU"/>
+        </w:rPr>
+        <w:t>Sonny</w:t>
       </w:r>
-    </w:p>
-    <w:p>
-      <w:pPr>
-        <w:jc w:val="center"/>
-        <w:rPr>
-          <w:b/>
-          <w:bCs/>
-          <w:sz w:val="84"/>
-          <w:szCs w:val="84"/>
-          <w:lang w:val="en-AU"/>
-        </w:rPr>
-      </w:pPr>
       <w:r>
         <w:rPr>
-          <w:b/>
-          <w:bCs/>
-          <w:sz w:val="84"/>
-          <w:szCs w:val="84"/>
-          <w:lang w:val="en-AU"/>
-        </w:rPr>
-        <w:t>Program ideal state</w:t>
+          <w:lang w:val="en-AU"/>
+        </w:rPr>
+        <w:t xml:space="preserve"> </w:t>
       </w:r>
-    </w:p>
-    <w:p>
-      <w:pPr>
-        <w:rPr>
-          <w:lang w:val="en-AU"/>
-        </w:rPr>
-      </w:pPr>
-    </w:p>
-    <w:p>
-      <w:pPr>
-        <w:rPr>
-          <w:lang w:val="en-AU"/>
-        </w:rPr>
-      </w:pPr>
-    </w:p>
-    <w:p>
-      <w:pPr>
-        <w:rPr>
-          <w:lang w:val="en-AU"/>
-        </w:rPr>
-      </w:pPr>
-    </w:p>
-    <w:p>
-      <w:pPr>
-        <w:rPr>
-          <w:lang w:val="en-AU"/>
-        </w:rPr>
-      </w:pPr>
-    </w:p>
-    <w:p>
-      <w:pPr>
-        <w:rPr>
-          <w:lang w:val="en-AU"/>
-        </w:rPr>
-      </w:pPr>
-    </w:p>
-    <w:p>
-      <w:pPr>
-        <w:rPr>
-          <w:lang w:val="en-AU"/>
-        </w:rPr>
-      </w:pPr>
-    </w:p>
-    <w:p>
-      <w:pPr>
-        <w:rPr>
-          <w:lang w:val="en-AU"/>
-        </w:rPr>
-      </w:pPr>
-    </w:p>
-    <w:p>
-      <w:pPr>
-        <w:rPr>
-          <w:lang w:val="en-AU"/>
-        </w:rPr>
-      </w:pPr>
-    </w:p>
-    <w:p>
-      <w:pPr>
-        <w:rPr>
-          <w:lang w:val="en-AU"/>
-        </w:rPr>
-      </w:pPr>
-    </w:p>
-    <w:p>
-      <w:pPr>
-        <w:rPr>
-          <w:lang w:val="en-AU"/>
-        </w:rPr>
-      </w:pPr>
-    </w:p>
-    <w:p>
-      <w:pPr>
-        <w:rPr>
-          <w:lang w:val="en-AU"/>
-        </w:rPr>
-      </w:pPr>
-    </w:p>
-    <w:p>
-      <w:pPr>
-        <w:rPr>
-          <w:lang w:val="en-AU"/>
-        </w:rPr>
-      </w:pPr>
-    </w:p>
-    <w:p>
-      <w:pPr>
-        <w:rPr>
-          <w:lang w:val="en-AU"/>
-        </w:rPr>
-      </w:pPr>
-    </w:p>
-    <w:p>
-      <w:pPr>
-        <w:rPr>
-          <w:lang w:val="en-AU"/>
-        </w:rPr>
-      </w:pPr>
-    </w:p>
-    <w:p>
-      <w:pPr>
-        <w:rPr>
-          <w:lang w:val="en-AU"/>
-        </w:rPr>
-      </w:pPr>
-    </w:p>
-    <w:p>
-      <w:pPr>
-        <w:rPr>
-          <w:lang w:val="en-AU"/>
-        </w:rPr>
-      </w:pPr>
-    </w:p>
-    <w:p>
-      <w:pPr>
-        <w:rPr>
-          <w:lang w:val="en-AU"/>
-        </w:rPr>
-      </w:pPr>
-    </w:p>
-    <w:p>
-      <w:pPr>
-        <w:rPr>
-          <w:lang w:val="en-AU"/>
-        </w:rPr>
-      </w:pPr>
-    </w:p>
-    <w:p>
-      <w:pPr>
-        <w:rPr>
-          <w:lang w:val="en-AU"/>
-        </w:rPr>
-      </w:pPr>
-    </w:p>
-    <w:p>
-      <w:pPr>
+      <w:r>
         <w:rPr>
           <w:rFonts w:hint="eastAsia"/>
+          <w:lang w:val="en-AU"/>
+        </w:rPr>
+        <w:t>Shi</w:t>
+      </w:r>
+    </w:p>
+    <w:p>
+      <w:pPr>
+        <w:rPr>
+          <w:lang w:val="en-AU"/>
+        </w:rPr>
+      </w:pPr>
+    </w:p>
+    <w:p>
+      <w:pPr>
+        <w:rPr>
+          <w:lang w:val="en-AU"/>
+        </w:rPr>
+      </w:pPr>
+    </w:p>
+    <w:p>
+      <w:pPr>
+        <w:rPr>
+          <w:lang w:val="en-AU"/>
+        </w:rPr>
+      </w:pPr>
+    </w:p>
+    <w:p>
+      <w:pPr>
+        <w:rPr>
+          <w:lang w:val="en-AU"/>
+        </w:rPr>
+      </w:pPr>
+    </w:p>
+    <w:p>
+      <w:pPr>
+        <w:rPr>
+          <w:lang w:val="en-AU"/>
+        </w:rPr>
+      </w:pPr>
+    </w:p>
+    <w:p>
+      <w:pPr>
+        <w:rPr>
+          <w:lang w:val="en-AU"/>
+        </w:rPr>
+      </w:pPr>
+    </w:p>
+    <w:p>
+      <w:pPr>
+        <w:rPr>
+          <w:lang w:val="en-AU"/>
+        </w:rPr>
+      </w:pPr>
+    </w:p>
+    <w:p>
+      <w:pPr>
+        <w:rPr>
+          <w:lang w:val="en-AU"/>
+        </w:rPr>
+      </w:pPr>
+    </w:p>
+    <w:p>
+      <w:pPr>
+        <w:rPr>
+          <w:lang w:val="en-AU"/>
+        </w:rPr>
+      </w:pPr>
+    </w:p>
+    <w:p>
+      <w:pPr>
+        <w:rPr>
+          <w:lang w:val="en-AU"/>
+        </w:rPr>
+      </w:pPr>
+    </w:p>
+    <w:p>
+      <w:pPr>
+        <w:rPr>
+          <w:lang w:val="en-AU"/>
+        </w:rPr>
+      </w:pPr>
+    </w:p>
+    <w:p>
+      <w:pPr>
+        <w:rPr>
+          <w:lang w:val="en-AU"/>
+        </w:rPr>
+      </w:pPr>
+    </w:p>
+    <w:p>
+      <w:pPr>
+        <w:rPr>
+          <w:lang w:val="en-AU"/>
+        </w:rPr>
+      </w:pPr>
+    </w:p>
+    <w:p>
+      <w:pPr>
+        <w:rPr>
+          <w:lang w:val="en-AU"/>
+        </w:rPr>
+      </w:pPr>
+    </w:p>
+    <w:p>
+      <w:pPr>
+        <w:rPr>
+          <w:lang w:val="en-AU"/>
+        </w:rPr>
+      </w:pPr>
+    </w:p>
+    <w:p>
+      <w:pPr>
+        <w:rPr>
+          <w:lang w:val="en-AU"/>
+        </w:rPr>
+      </w:pPr>
+    </w:p>
+    <w:p>
+      <w:pPr>
+        <w:rPr>
+          <w:lang w:val="en-AU"/>
+        </w:rPr>
+      </w:pPr>
+    </w:p>
+    <w:p>
+      <w:pPr>
+        <w:rPr>
+          <w:lang w:val="en-AU"/>
+        </w:rPr>
+      </w:pPr>
+    </w:p>
+    <w:p>
+      <w:pPr>
+        <w:rPr>
+          <w:lang w:val="en-AU"/>
+        </w:rPr>
+      </w:pPr>
+    </w:p>
+    <w:p>
+      <w:pPr>
+        <w:rPr>
+          <w:lang w:val="en-AU"/>
+        </w:rPr>
+      </w:pPr>
+    </w:p>
+    <w:p>
+      <w:pPr>
+        <w:rPr>
+          <w:lang w:val="en-AU"/>
+        </w:rPr>
+      </w:pPr>
+    </w:p>
+    <w:p>
+      <w:pPr>
+        <w:rPr>
           <w:lang w:val="en-AU"/>
         </w:rPr>
       </w:pPr>
@@ -300,52 +307,44 @@
           <w:p>
             <w:pPr>
               <w:rPr>
+                <w:lang w:val="en-AU"/>
+              </w:rPr>
+            </w:pPr>
+            <w:r>
+              <w:rPr>
+                <w:lang w:val="en-AU"/>
+              </w:rPr>
+              <w:t>Input</w:t>
+            </w:r>
+          </w:p>
+        </w:tc>
+        <w:tc>
+          <w:tcPr>
+            <w:tcW w:w="1778" w:type="dxa"/>
+          </w:tcPr>
+          <w:p>
+            <w:pPr>
+              <w:rPr>
+                <w:lang w:val="en-AU"/>
+              </w:rPr>
+            </w:pPr>
+            <w:r>
+              <w:rPr>
+                <w:lang w:val="en-AU"/>
+              </w:rPr>
+              <w:t>Requisite</w:t>
+            </w:r>
+            <w:r>
+              <w:rPr>
+                <w:lang w:val="en-AU"/>
+              </w:rPr>
+              <w:t xml:space="preserve"> </w:t>
+            </w:r>
+            <w:r>
+              <w:rPr>
                 <w:rFonts w:hint="eastAsia"/>
                 <w:lang w:val="en-AU"/>
               </w:rPr>
-            </w:pPr>
-            <w:r>
-              <w:rPr>
-                <w:lang w:val="en-AU"/>
-              </w:rPr>
-              <w:t>Input</w:t>
-            </w:r>
-          </w:p>
-        </w:tc>
-        <w:tc>
-          <w:tcPr>
-            <w:tcW w:w="1778" w:type="dxa"/>
-          </w:tcPr>
-          <w:p>
-            <w:pPr>
-              <w:rPr>
-                <w:rFonts w:hint="eastAsia"/>
-                <w:lang w:val="en-AU"/>
-              </w:rPr>
-            </w:pPr>
-            <w:r>
-              <w:rPr>
-                <w:lang w:val="en-AU"/>
-              </w:rPr>
-              <w:t>R</w:t>
-            </w:r>
-            <w:r>
-              <w:rPr>
-                <w:lang w:val="en-AU"/>
-              </w:rPr>
-              <w:t>equisite</w:t>
-            </w:r>
-            <w:r>
-              <w:rPr>
-                <w:lang w:val="en-AU"/>
-              </w:rPr>
-              <w:t xml:space="preserve"> </w:t>
-            </w:r>
-            <w:r>
-              <w:rPr>
-                <w:rFonts w:hint="eastAsia"/>
-                <w:lang w:val="en-AU"/>
-              </w:rPr>
               <w:t>output</w:t>
             </w:r>
           </w:p>
@@ -357,7 +356,6 @@
           <w:p>
             <w:pPr>
               <w:rPr>
-                <w:rFonts w:hint="eastAsia"/>
                 <w:lang w:val="en-AU"/>
               </w:rPr>
             </w:pPr>
@@ -376,7 +374,6 @@
           <w:p>
             <w:pPr>
               <w:rPr>
-                <w:rFonts w:hint="eastAsia"/>
                 <w:lang w:val="en-AU"/>
               </w:rPr>
             </w:pPr>
@@ -395,7 +392,6 @@
           <w:p>
             <w:pPr>
               <w:rPr>
-                <w:rFonts w:hint="eastAsia"/>
                 <w:lang w:val="en-AU"/>
               </w:rPr>
             </w:pPr>
@@ -416,79 +412,75 @@
           <w:p>
             <w:pPr>
               <w:rPr>
+                <w:lang w:val="en-AU"/>
+              </w:rPr>
+            </w:pPr>
+            <w:r>
+              <w:rPr>
                 <w:rFonts w:hint="eastAsia"/>
                 <w:lang w:val="en-AU"/>
               </w:rPr>
+              <w:t>Put</w:t>
+            </w:r>
+            <w:r>
+              <w:rPr>
+                <w:lang w:val="en-AU"/>
+              </w:rPr>
+              <w:t xml:space="preserve"> student name: 797</w:t>
+            </w:r>
+          </w:p>
+        </w:tc>
+        <w:tc>
+          <w:tcPr>
+            <w:tcW w:w="1778" w:type="dxa"/>
+          </w:tcPr>
+          <w:p>
+            <w:pPr>
+              <w:rPr>
+                <w:lang w:val="en-AU"/>
+              </w:rPr>
+            </w:pPr>
+            <w:r>
+              <w:rPr>
+                <w:lang w:val="en-AU"/>
+              </w:rPr>
+              <w:t>“Please put the right name”</w:t>
+            </w:r>
+          </w:p>
+        </w:tc>
+        <w:tc>
+          <w:tcPr>
+            <w:tcW w:w="1940" w:type="dxa"/>
+          </w:tcPr>
+          <w:p>
+            <w:pPr>
+              <w:rPr>
+                <w:lang w:val="en-AU"/>
+              </w:rPr>
+            </w:pPr>
+            <w:r>
+              <w:rPr>
+                <w:lang w:val="en-AU"/>
+              </w:rPr>
+              <w:t>“Please put the right name”</w:t>
+            </w:r>
+          </w:p>
+        </w:tc>
+        <w:tc>
+          <w:tcPr>
+            <w:tcW w:w="1401" w:type="dxa"/>
+          </w:tcPr>
+          <w:p>
+            <w:pPr>
+              <w:rPr>
+                <w:lang w:val="en-AU"/>
+              </w:rPr>
             </w:pPr>
             <w:r>
               <w:rPr>
                 <w:rFonts w:hint="eastAsia"/>
                 <w:lang w:val="en-AU"/>
               </w:rPr>
-              <w:t>Put</w:t>
-            </w:r>
-            <w:r>
-              <w:rPr>
-                <w:lang w:val="en-AU"/>
-              </w:rPr>
-              <w:t xml:space="preserve"> student name: 797</w:t>
-            </w:r>
-          </w:p>
-        </w:tc>
-        <w:tc>
-          <w:tcPr>
-            <w:tcW w:w="1778" w:type="dxa"/>
-          </w:tcPr>
-          <w:p>
-            <w:pPr>
-              <w:rPr>
-                <w:rFonts w:hint="eastAsia"/>
-                <w:lang w:val="en-AU"/>
-              </w:rPr>
-            </w:pPr>
-            <w:r>
-              <w:rPr>
-                <w:lang w:val="en-AU"/>
-              </w:rPr>
-              <w:t>“Please put the right name”</w:t>
-            </w:r>
-          </w:p>
-        </w:tc>
-        <w:tc>
-          <w:tcPr>
-            <w:tcW w:w="1940" w:type="dxa"/>
-          </w:tcPr>
-          <w:p>
-            <w:pPr>
-              <w:rPr>
-                <w:rFonts w:hint="eastAsia"/>
-                <w:lang w:val="en-AU"/>
-              </w:rPr>
-            </w:pPr>
-            <w:r>
-              <w:rPr>
-                <w:lang w:val="en-AU"/>
-              </w:rPr>
-              <w:t>“Please put the right name”</w:t>
-            </w:r>
-          </w:p>
-        </w:tc>
-        <w:tc>
-          <w:tcPr>
-            <w:tcW w:w="1401" w:type="dxa"/>
-          </w:tcPr>
-          <w:p>
-            <w:pPr>
-              <w:rPr>
-                <w:rFonts w:hint="eastAsia"/>
-                <w:lang w:val="en-AU"/>
-              </w:rPr>
-            </w:pPr>
-            <w:r>
-              <w:rPr>
-                <w:rFonts w:hint="eastAsia"/>
-                <w:lang w:val="en-AU"/>
-              </w:rPr>
               <w:t>W</w:t>
             </w:r>
             <w:r>
@@ -506,7 +498,6 @@
           <w:p>
             <w:pPr>
               <w:rPr>
-                <w:rFonts w:hint="eastAsia"/>
                 <w:lang w:val="en-AU"/>
               </w:rPr>
             </w:pPr>
@@ -521,35 +512,83 @@
           <w:p>
             <w:pPr>
               <w:rPr>
+                <w:lang w:val="en-AU"/>
+              </w:rPr>
+            </w:pPr>
+            <w:r>
+              <w:rPr>
                 <w:rFonts w:hint="eastAsia"/>
                 <w:lang w:val="en-AU"/>
               </w:rPr>
+              <w:t>P</w:t>
+            </w:r>
+            <w:r>
+              <w:rPr>
+                <w:lang w:val="en-AU"/>
+              </w:rPr>
+              <w:t xml:space="preserve">ut student name: Sonny </w:t>
+            </w:r>
+          </w:p>
+        </w:tc>
+        <w:tc>
+          <w:tcPr>
+            <w:tcW w:w="1778" w:type="dxa"/>
+          </w:tcPr>
+          <w:p>
+            <w:pPr>
+              <w:rPr>
+                <w:lang w:val="en-AU"/>
+              </w:rPr>
             </w:pPr>
             <w:r>
               <w:rPr>
                 <w:rFonts w:hint="eastAsia"/>
                 <w:lang w:val="en-AU"/>
               </w:rPr>
-              <w:t>P</w:t>
-            </w:r>
-            <w:r>
-              <w:rPr>
-                <w:lang w:val="en-AU"/>
-              </w:rPr>
-              <w:t xml:space="preserve">ut student name: Sonny </w:t>
-            </w:r>
-          </w:p>
-        </w:tc>
-        <w:tc>
-          <w:tcPr>
-            <w:tcW w:w="1778" w:type="dxa"/>
-          </w:tcPr>
-          <w:p>
-            <w:pPr>
+              <w:t>W</w:t>
+            </w:r>
+            <w:r>
+              <w:rPr>
+                <w:lang w:val="en-AU"/>
+              </w:rPr>
+              <w:t>rite the student name: Sonny into CSV file</w:t>
+            </w:r>
+          </w:p>
+        </w:tc>
+        <w:tc>
+          <w:tcPr>
+            <w:tcW w:w="1940" w:type="dxa"/>
+          </w:tcPr>
+          <w:p>
+            <w:pPr>
+              <w:rPr>
+                <w:lang w:val="en-AU"/>
+              </w:rPr>
+            </w:pPr>
+            <w:r>
               <w:rPr>
                 <w:rFonts w:hint="eastAsia"/>
                 <w:lang w:val="en-AU"/>
               </w:rPr>
+              <w:t>W</w:t>
+            </w:r>
+            <w:r>
+              <w:rPr>
+                <w:lang w:val="en-AU"/>
+              </w:rPr>
+              <w:t>rite the student name: Sonny into CSV file</w:t>
+            </w:r>
+          </w:p>
+        </w:tc>
+        <w:tc>
+          <w:tcPr>
+            <w:tcW w:w="1401" w:type="dxa"/>
+          </w:tcPr>
+          <w:p>
+            <w:pPr>
+              <w:rPr>
+                <w:lang w:val="en-AU"/>
+              </w:rPr>
             </w:pPr>
             <w:r>
               <w:rPr>
@@ -562,58 +601,6 @@
               <w:rPr>
                 <w:lang w:val="en-AU"/>
               </w:rPr>
-              <w:t>rite the student name: Sonny into CSV file</w:t>
-            </w:r>
-          </w:p>
-        </w:tc>
-        <w:tc>
-          <w:tcPr>
-            <w:tcW w:w="1940" w:type="dxa"/>
-          </w:tcPr>
-          <w:p>
-            <w:pPr>
-              <w:rPr>
-                <w:rFonts w:hint="eastAsia"/>
-                <w:lang w:val="en-AU"/>
-              </w:rPr>
-            </w:pPr>
-            <w:r>
-              <w:rPr>
-                <w:rFonts w:hint="eastAsia"/>
-                <w:lang w:val="en-AU"/>
-              </w:rPr>
-              <w:t>W</w:t>
-            </w:r>
-            <w:r>
-              <w:rPr>
-                <w:lang w:val="en-AU"/>
-              </w:rPr>
-              <w:t>rite the student name: Sonny into CSV file</w:t>
-            </w:r>
-          </w:p>
-        </w:tc>
-        <w:tc>
-          <w:tcPr>
-            <w:tcW w:w="1401" w:type="dxa"/>
-          </w:tcPr>
-          <w:p>
-            <w:pPr>
-              <w:rPr>
-                <w:rFonts w:hint="eastAsia"/>
-                <w:lang w:val="en-AU"/>
-              </w:rPr>
-            </w:pPr>
-            <w:r>
-              <w:rPr>
-                <w:rFonts w:hint="eastAsia"/>
-                <w:lang w:val="en-AU"/>
-              </w:rPr>
-              <w:t>W</w:t>
-            </w:r>
-            <w:r>
-              <w:rPr>
-                <w:lang w:val="en-AU"/>
-              </w:rPr>
               <w:t>ork</w:t>
             </w:r>
           </w:p>
@@ -625,7 +612,6 @@
           <w:p>
             <w:pPr>
               <w:rPr>
-                <w:rFonts w:hint="eastAsia"/>
                 <w:lang w:val="en-AU"/>
               </w:rPr>
             </w:pPr>
@@ -640,35 +626,83 @@
           <w:p>
             <w:pPr>
               <w:rPr>
+                <w:lang w:val="en-AU"/>
+              </w:rPr>
+            </w:pPr>
+            <w:r>
+              <w:rPr>
                 <w:rFonts w:hint="eastAsia"/>
                 <w:lang w:val="en-AU"/>
               </w:rPr>
+              <w:t>C</w:t>
+            </w:r>
+            <w:r>
+              <w:rPr>
+                <w:lang w:val="en-AU"/>
+              </w:rPr>
+              <w:t xml:space="preserve">hoose the combo box subject </w:t>
+            </w:r>
+          </w:p>
+        </w:tc>
+        <w:tc>
+          <w:tcPr>
+            <w:tcW w:w="1778" w:type="dxa"/>
+          </w:tcPr>
+          <w:p>
+            <w:pPr>
+              <w:rPr>
+                <w:lang w:val="en-AU"/>
+              </w:rPr>
             </w:pPr>
             <w:r>
               <w:rPr>
                 <w:rFonts w:hint="eastAsia"/>
                 <w:lang w:val="en-AU"/>
               </w:rPr>
-              <w:t>C</w:t>
-            </w:r>
-            <w:r>
-              <w:rPr>
-                <w:lang w:val="en-AU"/>
-              </w:rPr>
-              <w:t xml:space="preserve">hoose the combo box subject </w:t>
-            </w:r>
-          </w:p>
-        </w:tc>
-        <w:tc>
-          <w:tcPr>
-            <w:tcW w:w="1778" w:type="dxa"/>
-          </w:tcPr>
-          <w:p>
-            <w:pPr>
+              <w:t>W</w:t>
+            </w:r>
+            <w:r>
+              <w:rPr>
+                <w:lang w:val="en-AU"/>
+              </w:rPr>
+              <w:t>rite the subject name into csv file</w:t>
+            </w:r>
+          </w:p>
+        </w:tc>
+        <w:tc>
+          <w:tcPr>
+            <w:tcW w:w="1940" w:type="dxa"/>
+          </w:tcPr>
+          <w:p>
+            <w:pPr>
+              <w:rPr>
+                <w:lang w:val="en-AU"/>
+              </w:rPr>
+            </w:pPr>
+            <w:r>
               <w:rPr>
                 <w:rFonts w:hint="eastAsia"/>
                 <w:lang w:val="en-AU"/>
               </w:rPr>
+              <w:t>W</w:t>
+            </w:r>
+            <w:r>
+              <w:rPr>
+                <w:lang w:val="en-AU"/>
+              </w:rPr>
+              <w:t>rite the subject name into csv file</w:t>
+            </w:r>
+          </w:p>
+        </w:tc>
+        <w:tc>
+          <w:tcPr>
+            <w:tcW w:w="1401" w:type="dxa"/>
+          </w:tcPr>
+          <w:p>
+            <w:pPr>
+              <w:rPr>
+                <w:lang w:val="en-AU"/>
+              </w:rPr>
             </w:pPr>
             <w:r>
               <w:rPr>
@@ -681,58 +715,6 @@
               <w:rPr>
                 <w:lang w:val="en-AU"/>
               </w:rPr>
-              <w:t>rite the subject name into csv file</w:t>
-            </w:r>
-          </w:p>
-        </w:tc>
-        <w:tc>
-          <w:tcPr>
-            <w:tcW w:w="1940" w:type="dxa"/>
-          </w:tcPr>
-          <w:p>
-            <w:pPr>
-              <w:rPr>
-                <w:rFonts w:hint="eastAsia"/>
-                <w:lang w:val="en-AU"/>
-              </w:rPr>
-            </w:pPr>
-            <w:r>
-              <w:rPr>
-                <w:rFonts w:hint="eastAsia"/>
-                <w:lang w:val="en-AU"/>
-              </w:rPr>
-              <w:t>W</w:t>
-            </w:r>
-            <w:r>
-              <w:rPr>
-                <w:lang w:val="en-AU"/>
-              </w:rPr>
-              <w:t>rite the subject name into csv file</w:t>
-            </w:r>
-          </w:p>
-        </w:tc>
-        <w:tc>
-          <w:tcPr>
-            <w:tcW w:w="1401" w:type="dxa"/>
-          </w:tcPr>
-          <w:p>
-            <w:pPr>
-              <w:rPr>
-                <w:rFonts w:hint="eastAsia"/>
-                <w:lang w:val="en-AU"/>
-              </w:rPr>
-            </w:pPr>
-            <w:r>
-              <w:rPr>
-                <w:rFonts w:hint="eastAsia"/>
-                <w:lang w:val="en-AU"/>
-              </w:rPr>
-              <w:t>W</w:t>
-            </w:r>
-            <w:r>
-              <w:rPr>
-                <w:lang w:val="en-AU"/>
-              </w:rPr>
               <w:t>ork</w:t>
             </w:r>
           </w:p>
@@ -744,7 +726,6 @@
           <w:p>
             <w:pPr>
               <w:rPr>
-                <w:rFonts w:hint="eastAsia"/>
                 <w:lang w:val="en-AU"/>
               </w:rPr>
             </w:pPr>
@@ -759,60 +740,57 @@
           <w:p>
             <w:pPr>
               <w:rPr>
+                <w:lang w:val="en-AU"/>
+              </w:rPr>
+            </w:pPr>
+            <w:r>
+              <w:rPr>
                 <w:rFonts w:hint="eastAsia"/>
                 <w:lang w:val="en-AU"/>
               </w:rPr>
+              <w:t>P</w:t>
+            </w:r>
+            <w:r>
+              <w:rPr>
+                <w:lang w:val="en-AU"/>
+              </w:rPr>
+              <w:t>ut student name: Sonny and choose six same subjects</w:t>
+            </w:r>
+          </w:p>
+        </w:tc>
+        <w:tc>
+          <w:tcPr>
+            <w:tcW w:w="1778" w:type="dxa"/>
+          </w:tcPr>
+          <w:p>
+            <w:pPr>
+              <w:rPr>
+                <w:lang w:val="en-AU"/>
+              </w:rPr>
+            </w:pPr>
+            <w:r>
+              <w:rPr>
+                <w:lang w:val="en-AU"/>
+              </w:rPr>
+              <w:t>“You choose two same subjects please change “</w:t>
+            </w:r>
+          </w:p>
+        </w:tc>
+        <w:tc>
+          <w:tcPr>
+            <w:tcW w:w="1940" w:type="dxa"/>
+          </w:tcPr>
+          <w:p>
+            <w:pPr>
+              <w:rPr>
+                <w:lang w:val="en-AU"/>
+              </w:rPr>
             </w:pPr>
             <w:r>
               <w:rPr>
                 <w:rFonts w:hint="eastAsia"/>
                 <w:lang w:val="en-AU"/>
               </w:rPr>
-              <w:t>P</w:t>
-            </w:r>
-            <w:r>
-              <w:rPr>
-                <w:lang w:val="en-AU"/>
-              </w:rPr>
-              <w:t>ut student name: Sonny and choose six same subjects</w:t>
-            </w:r>
-          </w:p>
-        </w:tc>
-        <w:tc>
-          <w:tcPr>
-            <w:tcW w:w="1778" w:type="dxa"/>
-          </w:tcPr>
-          <w:p>
-            <w:pPr>
-              <w:rPr>
-                <w:rFonts w:hint="eastAsia"/>
-                <w:lang w:val="en-AU"/>
-              </w:rPr>
-            </w:pPr>
-            <w:r>
-              <w:rPr>
-                <w:lang w:val="en-AU"/>
-              </w:rPr>
-              <w:t>“You choose two same subjects please change “</w:t>
-            </w:r>
-          </w:p>
-        </w:tc>
-        <w:tc>
-          <w:tcPr>
-            <w:tcW w:w="1940" w:type="dxa"/>
-          </w:tcPr>
-          <w:p>
-            <w:pPr>
-              <w:rPr>
-                <w:rFonts w:hint="eastAsia"/>
-                <w:lang w:val="en-AU"/>
-              </w:rPr>
-            </w:pPr>
-            <w:r>
-              <w:rPr>
-                <w:rFonts w:hint="eastAsia"/>
-                <w:lang w:val="en-AU"/>
-              </w:rPr>
               <w:t>W</w:t>
             </w:r>
             <w:r>
@@ -830,7 +808,6 @@
           <w:p>
             <w:pPr>
               <w:rPr>
-                <w:rFonts w:hint="eastAsia"/>
                 <w:lang w:val="en-AU"/>
               </w:rPr>
             </w:pPr>
@@ -849,7 +826,6 @@
           <w:p>
             <w:pPr>
               <w:rPr>
-                <w:rFonts w:hint="eastAsia"/>
                 <w:lang w:val="en-AU"/>
               </w:rPr>
             </w:pPr>
@@ -914,7 +890,7 @@
                     </pic:cNvPicPr>
                   </pic:nvPicPr>
                   <pic:blipFill>
-                    <a:blip r:embed="rId4">
+                    <a:blip r:embed="rId6">
                       <a:extLst>
                         <a:ext uri="{28A0092B-C50C-407E-A947-70E740481C1C}">
                           <a14:useLocalDpi xmlns:a14="http://schemas.microsoft.com/office/drawing/2010/main" val="0"/>
@@ -969,7 +945,7 @@
                     </pic:cNvPicPr>
                   </pic:nvPicPr>
                   <pic:blipFill>
-                    <a:blip r:embed="rId5">
+                    <a:blip r:embed="rId7">
                       <a:extLst>
                         <a:ext uri="{28A0092B-C50C-407E-A947-70E740481C1C}">
                           <a14:useLocalDpi xmlns:a14="http://schemas.microsoft.com/office/drawing/2010/main" val="0"/>
@@ -1074,7 +1050,6 @@
     <w:p>
       <w:pPr>
         <w:rPr>
-          <w:rFonts w:hint="eastAsia"/>
           <w:lang w:val="en-AU"/>
         </w:rPr>
       </w:pPr>
@@ -1133,46 +1108,44 @@
           <w:p>
             <w:pPr>
               <w:rPr>
+                <w:lang w:val="en-AU"/>
+              </w:rPr>
+            </w:pPr>
+            <w:r>
+              <w:rPr>
+                <w:lang w:val="en-AU"/>
+              </w:rPr>
+              <w:t>Input</w:t>
+            </w:r>
+          </w:p>
+        </w:tc>
+        <w:tc>
+          <w:tcPr>
+            <w:tcW w:w="2020" w:type="dxa"/>
+          </w:tcPr>
+          <w:p>
+            <w:pPr>
+              <w:rPr>
+                <w:lang w:val="en-AU"/>
+              </w:rPr>
+            </w:pPr>
+            <w:r>
+              <w:rPr>
+                <w:lang w:val="en-AU"/>
+              </w:rPr>
+              <w:t>Requisite</w:t>
+            </w:r>
+            <w:r>
+              <w:rPr>
+                <w:lang w:val="en-AU"/>
+              </w:rPr>
+              <w:t xml:space="preserve"> </w:t>
+            </w:r>
+            <w:r>
+              <w:rPr>
                 <w:rFonts w:hint="eastAsia"/>
                 <w:lang w:val="en-AU"/>
               </w:rPr>
-            </w:pPr>
-            <w:r>
-              <w:rPr>
-                <w:lang w:val="en-AU"/>
-              </w:rPr>
-              <w:t>Input</w:t>
-            </w:r>
-          </w:p>
-        </w:tc>
-        <w:tc>
-          <w:tcPr>
-            <w:tcW w:w="2020" w:type="dxa"/>
-          </w:tcPr>
-          <w:p>
-            <w:pPr>
-              <w:rPr>
-                <w:rFonts w:hint="eastAsia"/>
-                <w:lang w:val="en-AU"/>
-              </w:rPr>
-            </w:pPr>
-            <w:r>
-              <w:rPr>
-                <w:lang w:val="en-AU"/>
-              </w:rPr>
-              <w:t>Requisite</w:t>
-            </w:r>
-            <w:r>
-              <w:rPr>
-                <w:lang w:val="en-AU"/>
-              </w:rPr>
-              <w:t xml:space="preserve"> </w:t>
-            </w:r>
-            <w:r>
-              <w:rPr>
-                <w:rFonts w:hint="eastAsia"/>
-                <w:lang w:val="en-AU"/>
-              </w:rPr>
               <w:t>output</w:t>
             </w:r>
           </w:p>
@@ -1184,7 +1157,6 @@
           <w:p>
             <w:pPr>
               <w:rPr>
-                <w:rFonts w:hint="eastAsia"/>
                 <w:lang w:val="en-AU"/>
               </w:rPr>
             </w:pPr>
@@ -1203,7 +1175,6 @@
           <w:p>
             <w:pPr>
               <w:rPr>
-                <w:rFonts w:hint="eastAsia"/>
                 <w:lang w:val="en-AU"/>
               </w:rPr>
             </w:pPr>
@@ -1222,7 +1193,6 @@
           <w:p>
             <w:pPr>
               <w:rPr>
-                <w:rFonts w:hint="eastAsia"/>
                 <w:lang w:val="en-AU"/>
               </w:rPr>
             </w:pPr>
@@ -1243,79 +1213,75 @@
           <w:p>
             <w:pPr>
               <w:rPr>
+                <w:lang w:val="en-AU"/>
+              </w:rPr>
+            </w:pPr>
+            <w:r>
+              <w:rPr>
                 <w:rFonts w:hint="eastAsia"/>
                 <w:lang w:val="en-AU"/>
               </w:rPr>
+              <w:t>S</w:t>
+            </w:r>
+            <w:r>
+              <w:rPr>
+                <w:lang w:val="en-AU"/>
+              </w:rPr>
+              <w:t>ubject name:789</w:t>
+            </w:r>
+          </w:p>
+        </w:tc>
+        <w:tc>
+          <w:tcPr>
+            <w:tcW w:w="2020" w:type="dxa"/>
+          </w:tcPr>
+          <w:p>
+            <w:pPr>
+              <w:rPr>
+                <w:lang w:val="en-AU"/>
+              </w:rPr>
+            </w:pPr>
+            <w:r>
+              <w:rPr>
+                <w:lang w:val="en-AU"/>
+              </w:rPr>
+              <w:t>“Please write the right subject name”</w:t>
+            </w:r>
+          </w:p>
+        </w:tc>
+        <w:tc>
+          <w:tcPr>
+            <w:tcW w:w="1586" w:type="dxa"/>
+          </w:tcPr>
+          <w:p>
+            <w:pPr>
+              <w:rPr>
+                <w:lang w:val="en-AU"/>
+              </w:rPr>
+            </w:pPr>
+            <w:r>
+              <w:rPr>
+                <w:lang w:val="en-AU"/>
+              </w:rPr>
+              <w:t>“Please write the right subject name”</w:t>
+            </w:r>
+          </w:p>
+        </w:tc>
+        <w:tc>
+          <w:tcPr>
+            <w:tcW w:w="1803" w:type="dxa"/>
+          </w:tcPr>
+          <w:p>
+            <w:pPr>
+              <w:rPr>
+                <w:lang w:val="en-AU"/>
+              </w:rPr>
             </w:pPr>
             <w:r>
               <w:rPr>
                 <w:rFonts w:hint="eastAsia"/>
                 <w:lang w:val="en-AU"/>
               </w:rPr>
-              <w:t>S</w:t>
-            </w:r>
-            <w:r>
-              <w:rPr>
-                <w:lang w:val="en-AU"/>
-              </w:rPr>
-              <w:t>ubject name:789</w:t>
-            </w:r>
-          </w:p>
-        </w:tc>
-        <w:tc>
-          <w:tcPr>
-            <w:tcW w:w="2020" w:type="dxa"/>
-          </w:tcPr>
-          <w:p>
-            <w:pPr>
-              <w:rPr>
-                <w:rFonts w:hint="eastAsia"/>
-                <w:lang w:val="en-AU"/>
-              </w:rPr>
-            </w:pPr>
-            <w:r>
-              <w:rPr>
-                <w:lang w:val="en-AU"/>
-              </w:rPr>
-              <w:t>“Please write the right subject name”</w:t>
-            </w:r>
-          </w:p>
-        </w:tc>
-        <w:tc>
-          <w:tcPr>
-            <w:tcW w:w="1586" w:type="dxa"/>
-          </w:tcPr>
-          <w:p>
-            <w:pPr>
-              <w:rPr>
-                <w:rFonts w:hint="eastAsia"/>
-                <w:lang w:val="en-AU"/>
-              </w:rPr>
-            </w:pPr>
-            <w:r>
-              <w:rPr>
-                <w:lang w:val="en-AU"/>
-              </w:rPr>
-              <w:t>“Please write the right subject name”</w:t>
-            </w:r>
-          </w:p>
-        </w:tc>
-        <w:tc>
-          <w:tcPr>
-            <w:tcW w:w="1803" w:type="dxa"/>
-          </w:tcPr>
-          <w:p>
-            <w:pPr>
-              <w:rPr>
-                <w:rFonts w:hint="eastAsia"/>
-                <w:lang w:val="en-AU"/>
-              </w:rPr>
-            </w:pPr>
-            <w:r>
-              <w:rPr>
-                <w:rFonts w:hint="eastAsia"/>
-                <w:lang w:val="en-AU"/>
-              </w:rPr>
               <w:t>W</w:t>
             </w:r>
             <w:r>
@@ -1333,7 +1299,6 @@
           <w:p>
             <w:pPr>
               <w:rPr>
-                <w:rFonts w:hint="eastAsia"/>
                 <w:lang w:val="en-AU"/>
               </w:rPr>
             </w:pPr>
@@ -1348,41 +1313,64 @@
           <w:p>
             <w:pPr>
               <w:rPr>
+                <w:lang w:val="en-AU"/>
+              </w:rPr>
+            </w:pPr>
+            <w:r>
+              <w:rPr>
                 <w:rFonts w:hint="eastAsia"/>
                 <w:lang w:val="en-AU"/>
               </w:rPr>
+              <w:t>S</w:t>
+            </w:r>
+            <w:r>
+              <w:rPr>
+                <w:lang w:val="en-AU"/>
+              </w:rPr>
+              <w:t>ubject name: Japanese</w:t>
+            </w:r>
+          </w:p>
+        </w:tc>
+        <w:tc>
+          <w:tcPr>
+            <w:tcW w:w="2020" w:type="dxa"/>
+          </w:tcPr>
+          <w:p>
+            <w:pPr>
+              <w:rPr>
+                <w:lang w:val="en-AU"/>
+              </w:rPr>
             </w:pPr>
             <w:r>
               <w:rPr>
                 <w:rFonts w:hint="eastAsia"/>
                 <w:lang w:val="en-AU"/>
               </w:rPr>
-              <w:t>S</w:t>
-            </w:r>
-            <w:r>
-              <w:rPr>
-                <w:lang w:val="en-AU"/>
-              </w:rPr>
-              <w:t>ubject name: Japanese</w:t>
-            </w:r>
-          </w:p>
-        </w:tc>
-        <w:tc>
-          <w:tcPr>
-            <w:tcW w:w="2020" w:type="dxa"/>
-          </w:tcPr>
-          <w:p>
-            <w:pPr>
+              <w:t>W</w:t>
+            </w:r>
+            <w:r>
+              <w:rPr>
+                <w:lang w:val="en-AU"/>
+              </w:rPr>
+              <w:t>rite the subject into csv file</w:t>
+            </w:r>
+          </w:p>
+        </w:tc>
+        <w:tc>
+          <w:tcPr>
+            <w:tcW w:w="1586" w:type="dxa"/>
+          </w:tcPr>
+          <w:p>
+            <w:pPr>
+              <w:rPr>
+                <w:lang w:val="en-AU"/>
+              </w:rPr>
+            </w:pPr>
+            <w:r>
               <w:rPr>
                 <w:rFonts w:hint="eastAsia"/>
                 <w:lang w:val="en-AU"/>
               </w:rPr>
-            </w:pPr>
-            <w:r>
-              <w:rPr>
-                <w:rFonts w:hint="eastAsia"/>
-                <w:lang w:val="en-AU"/>
-              </w:rPr>
               <w:t>W</w:t>
             </w:r>
             <w:r>
@@ -1395,38 +1383,11 @@
         </w:tc>
         <w:tc>
           <w:tcPr>
-            <w:tcW w:w="1586" w:type="dxa"/>
-          </w:tcPr>
-          <w:p>
-            <w:pPr>
-              <w:rPr>
-                <w:rFonts w:hint="eastAsia"/>
-                <w:lang w:val="en-AU"/>
-              </w:rPr>
-            </w:pPr>
-            <w:r>
-              <w:rPr>
-                <w:rFonts w:hint="eastAsia"/>
-                <w:lang w:val="en-AU"/>
-              </w:rPr>
-              <w:t>W</w:t>
-            </w:r>
-            <w:r>
-              <w:rPr>
-                <w:lang w:val="en-AU"/>
-              </w:rPr>
-              <w:t>rite the subject into csv file</w:t>
-            </w:r>
-          </w:p>
-        </w:tc>
-        <w:tc>
-          <w:tcPr>
             <w:tcW w:w="1803" w:type="dxa"/>
           </w:tcPr>
           <w:p>
             <w:pPr>
               <w:rPr>
-                <w:rFonts w:hint="eastAsia"/>
                 <w:lang w:val="en-AU"/>
               </w:rPr>
             </w:pPr>
@@ -1445,7 +1406,6 @@
           <w:p>
             <w:pPr>
               <w:rPr>
-                <w:rFonts w:hint="eastAsia"/>
                 <w:lang w:val="en-AU"/>
               </w:rPr>
             </w:pPr>
@@ -1460,85 +1420,82 @@
           <w:p>
             <w:pPr>
               <w:rPr>
+                <w:lang w:val="en-AU"/>
+              </w:rPr>
+            </w:pPr>
+            <w:r>
+              <w:rPr>
                 <w:rFonts w:hint="eastAsia"/>
                 <w:lang w:val="en-AU"/>
               </w:rPr>
+              <w:t>S</w:t>
+            </w:r>
+            <w:r>
+              <w:rPr>
+                <w:lang w:val="en-AU"/>
+              </w:rPr>
+              <w:t>ubject name: Japanese again</w:t>
+            </w:r>
+          </w:p>
+        </w:tc>
+        <w:tc>
+          <w:tcPr>
+            <w:tcW w:w="2020" w:type="dxa"/>
+          </w:tcPr>
+          <w:p>
+            <w:pPr>
+              <w:rPr>
+                <w:lang w:val="en-AU"/>
+              </w:rPr>
+            </w:pPr>
+            <w:r>
+              <w:rPr>
+                <w:lang w:val="en-AU"/>
+              </w:rPr>
+              <w:t>“You already write this subject into csv file</w:t>
+            </w:r>
+          </w:p>
+        </w:tc>
+        <w:tc>
+          <w:tcPr>
+            <w:tcW w:w="1586" w:type="dxa"/>
+          </w:tcPr>
+          <w:p>
+            <w:pPr>
+              <w:rPr>
+                <w:lang w:val="en-AU"/>
+              </w:rPr>
             </w:pPr>
             <w:r>
               <w:rPr>
                 <w:rFonts w:hint="eastAsia"/>
                 <w:lang w:val="en-AU"/>
               </w:rPr>
-              <w:t>S</w:t>
-            </w:r>
-            <w:r>
-              <w:rPr>
-                <w:lang w:val="en-AU"/>
-              </w:rPr>
-              <w:t>ubject name: Japanese again</w:t>
-            </w:r>
-          </w:p>
-        </w:tc>
-        <w:tc>
-          <w:tcPr>
-            <w:tcW w:w="2020" w:type="dxa"/>
-          </w:tcPr>
-          <w:p>
-            <w:pPr>
+              <w:t>W</w:t>
+            </w:r>
+            <w:r>
+              <w:rPr>
+                <w:lang w:val="en-AU"/>
+              </w:rPr>
+              <w:t>rite the subject into csv file</w:t>
+            </w:r>
+          </w:p>
+        </w:tc>
+        <w:tc>
+          <w:tcPr>
+            <w:tcW w:w="1803" w:type="dxa"/>
+          </w:tcPr>
+          <w:p>
+            <w:pPr>
+              <w:rPr>
+                <w:lang w:val="en-AU"/>
+              </w:rPr>
+            </w:pPr>
+            <w:r>
               <w:rPr>
                 <w:rFonts w:hint="eastAsia"/>
                 <w:lang w:val="en-AU"/>
               </w:rPr>
-            </w:pPr>
-            <w:r>
-              <w:rPr>
-                <w:lang w:val="en-AU"/>
-              </w:rPr>
-              <w:t>“You already write this subject into csv file</w:t>
-            </w:r>
-          </w:p>
-        </w:tc>
-        <w:tc>
-          <w:tcPr>
-            <w:tcW w:w="1586" w:type="dxa"/>
-          </w:tcPr>
-          <w:p>
-            <w:pPr>
-              <w:rPr>
-                <w:rFonts w:hint="eastAsia"/>
-                <w:lang w:val="en-AU"/>
-              </w:rPr>
-            </w:pPr>
-            <w:r>
-              <w:rPr>
-                <w:rFonts w:hint="eastAsia"/>
-                <w:lang w:val="en-AU"/>
-              </w:rPr>
-              <w:t>W</w:t>
-            </w:r>
-            <w:r>
-              <w:rPr>
-                <w:lang w:val="en-AU"/>
-              </w:rPr>
-              <w:t>rite the subject into csv file</w:t>
-            </w:r>
-          </w:p>
-        </w:tc>
-        <w:tc>
-          <w:tcPr>
-            <w:tcW w:w="1803" w:type="dxa"/>
-          </w:tcPr>
-          <w:p>
-            <w:pPr>
-              <w:rPr>
-                <w:lang w:val="en-AU"/>
-              </w:rPr>
-            </w:pPr>
-            <w:r>
-              <w:rPr>
-                <w:rFonts w:hint="eastAsia"/>
-                <w:lang w:val="en-AU"/>
-              </w:rPr>
               <w:t>N</w:t>
             </w:r>
             <w:r>
@@ -1556,7 +1513,6 @@
           <w:p>
             <w:pPr>
               <w:rPr>
-                <w:rFonts w:hint="eastAsia"/>
                 <w:lang w:val="en-AU"/>
               </w:rPr>
             </w:pPr>
@@ -1621,7 +1577,7 @@
                     </pic:cNvPicPr>
                   </pic:nvPicPr>
                   <pic:blipFill>
-                    <a:blip r:embed="rId6">
+                    <a:blip r:embed="rId8">
                       <a:extLst>
                         <a:ext uri="{28A0092B-C50C-407E-A947-70E740481C1C}">
                           <a14:useLocalDpi xmlns:a14="http://schemas.microsoft.com/office/drawing/2010/main" val="0"/>
@@ -1676,7 +1632,7 @@
                     </pic:cNvPicPr>
                   </pic:nvPicPr>
                   <pic:blipFill>
-                    <a:blip r:embed="rId7">
+                    <a:blip r:embed="rId9">
                       <a:extLst>
                         <a:ext uri="{28A0092B-C50C-407E-A947-70E740481C1C}">
                           <a14:useLocalDpi xmlns:a14="http://schemas.microsoft.com/office/drawing/2010/main" val="0"/>
@@ -1753,7 +1709,6 @@
     <w:p>
       <w:pPr>
         <w:rPr>
-          <w:rFonts w:hint="eastAsia"/>
           <w:lang w:val="en-AU"/>
         </w:rPr>
       </w:pPr>
@@ -1812,46 +1767,44 @@
           <w:p>
             <w:pPr>
               <w:rPr>
+                <w:lang w:val="en-AU"/>
+              </w:rPr>
+            </w:pPr>
+            <w:r>
+              <w:rPr>
+                <w:lang w:val="en-AU"/>
+              </w:rPr>
+              <w:t>Input</w:t>
+            </w:r>
+          </w:p>
+        </w:tc>
+        <w:tc>
+          <w:tcPr>
+            <w:tcW w:w="2020" w:type="dxa"/>
+          </w:tcPr>
+          <w:p>
+            <w:pPr>
+              <w:rPr>
+                <w:lang w:val="en-AU"/>
+              </w:rPr>
+            </w:pPr>
+            <w:r>
+              <w:rPr>
+                <w:lang w:val="en-AU"/>
+              </w:rPr>
+              <w:t>Requisite</w:t>
+            </w:r>
+            <w:r>
+              <w:rPr>
+                <w:lang w:val="en-AU"/>
+              </w:rPr>
+              <w:t xml:space="preserve"> </w:t>
+            </w:r>
+            <w:r>
+              <w:rPr>
                 <w:rFonts w:hint="eastAsia"/>
                 <w:lang w:val="en-AU"/>
               </w:rPr>
-            </w:pPr>
-            <w:r>
-              <w:rPr>
-                <w:lang w:val="en-AU"/>
-              </w:rPr>
-              <w:t>Input</w:t>
-            </w:r>
-          </w:p>
-        </w:tc>
-        <w:tc>
-          <w:tcPr>
-            <w:tcW w:w="2020" w:type="dxa"/>
-          </w:tcPr>
-          <w:p>
-            <w:pPr>
-              <w:rPr>
-                <w:rFonts w:hint="eastAsia"/>
-                <w:lang w:val="en-AU"/>
-              </w:rPr>
-            </w:pPr>
-            <w:r>
-              <w:rPr>
-                <w:lang w:val="en-AU"/>
-              </w:rPr>
-              <w:t>Requisite</w:t>
-            </w:r>
-            <w:r>
-              <w:rPr>
-                <w:lang w:val="en-AU"/>
-              </w:rPr>
-              <w:t xml:space="preserve"> </w:t>
-            </w:r>
-            <w:r>
-              <w:rPr>
-                <w:rFonts w:hint="eastAsia"/>
-                <w:lang w:val="en-AU"/>
-              </w:rPr>
               <w:t>output</w:t>
             </w:r>
           </w:p>
@@ -1863,7 +1816,6 @@
           <w:p>
             <w:pPr>
               <w:rPr>
-                <w:rFonts w:hint="eastAsia"/>
                 <w:lang w:val="en-AU"/>
               </w:rPr>
             </w:pPr>
@@ -1882,7 +1834,6 @@
           <w:p>
             <w:pPr>
               <w:rPr>
-                <w:rFonts w:hint="eastAsia"/>
                 <w:lang w:val="en-AU"/>
               </w:rPr>
             </w:pPr>
@@ -1901,7 +1852,6 @@
           <w:p>
             <w:pPr>
               <w:rPr>
-                <w:rFonts w:hint="eastAsia"/>
                 <w:lang w:val="en-AU"/>
               </w:rPr>
             </w:pPr>
@@ -2038,7 +1988,7 @@
                     </pic:cNvPicPr>
                   </pic:nvPicPr>
                   <pic:blipFill>
-                    <a:blip r:embed="rId8">
+                    <a:blip r:embed="rId10">
                       <a:extLst>
                         <a:ext uri="{28A0092B-C50C-407E-A947-70E740481C1C}">
                           <a14:useLocalDpi xmlns:a14="http://schemas.microsoft.com/office/drawing/2010/main" val="0"/>
@@ -2073,7 +2023,6 @@
     <w:p>
       <w:pPr>
         <w:rPr>
-          <w:rFonts w:hint="eastAsia"/>
           <w:lang w:val="en-AU"/>
         </w:rPr>
       </w:pPr>
@@ -2100,7 +2049,7 @@
                     </pic:cNvPicPr>
                   </pic:nvPicPr>
                   <pic:blipFill>
-                    <a:blip r:embed="rId9">
+                    <a:blip r:embed="rId11">
                       <a:extLst>
                         <a:ext uri="{28A0092B-C50C-407E-A947-70E740481C1C}">
                           <a14:useLocalDpi xmlns:a14="http://schemas.microsoft.com/office/drawing/2010/main" val="0"/>
@@ -2155,7 +2104,7 @@
                     </pic:cNvPicPr>
                   </pic:nvPicPr>
                   <pic:blipFill>
-                    <a:blip r:embed="rId10">
+                    <a:blip r:embed="rId12">
                       <a:extLst>
                         <a:ext uri="{28A0092B-C50C-407E-A947-70E740481C1C}">
                           <a14:useLocalDpi xmlns:a14="http://schemas.microsoft.com/office/drawing/2010/main" val="0"/>
@@ -2195,6 +2144,44 @@
     </w:sectPr>
   </w:body>
 </w:document>
+</file>
+
+<file path=word/endnotes.xml><?xml version="1.0" encoding="utf-8"?>
+<w:endnotes xmlns:wpc="http://schemas.microsoft.com/office/word/2010/wordprocessingCanvas" xmlns:cx="http://schemas.microsoft.com/office/drawing/2014/chartex" xmlns:cx1="http://schemas.microsoft.com/office/drawing/2015/9/8/chartex" xmlns:cx2="http://schemas.microsoft.com/office/drawing/2015/10/21/chartex" xmlns:cx3="http://schemas.microsoft.com/office/drawing/2016/5/9/chartex" xmlns:cx4="http://schemas.microsoft.com/office/drawing/2016/5/10/chartex" xmlns:cx5="http://schemas.microsoft.com/office/drawing/2016/5/11/chartex" xmlns:cx6="http://schemas.microsoft.com/office/drawing/2016/5/12/chartex" xmlns:cx7="http://schemas.microsoft.com/office/drawing/2016/5/13/chartex" xmlns:cx8="http://schemas.microsoft.com/office/drawing/2016/5/14/chartex" xmlns:mc="http://schemas.openxmlformats.org/markup-compatibility/2006" xmlns:aink="http://schemas.microsoft.com/office/drawing/2016/ink" xmlns:am3d="http://schemas.microsoft.com/office/drawing/2017/model3d" xmlns:o="urn:schemas-microsoft-com:office:office" xmlns:r="http://schemas.openxmlformats.org/officeDocument/2006/relationships" xmlns:m="http://schemas.openxmlformats.org/officeDocument/2006/math" xmlns:v="urn:schemas-microsoft-com:vml" xmlns:wp14="http://schemas.microsoft.com/office/word/2010/wordprocessingDrawing" xmlns:wp="http://schemas.openxmlformats.org/drawingml/2006/wordprocessingDrawing" xmlns:w10="urn:schemas-microsoft-com:office:word" xmlns:w="http://schemas.openxmlformats.org/wordprocessingml/2006/main" xmlns:w14="http://schemas.microsoft.com/office/word/2010/wordml" xmlns:w15="http://schemas.microsoft.com/office/word/2012/wordml" xmlns:w16cex="http://schemas.microsoft.com/office/word/2018/wordml/cex" xmlns:w16cid="http://schemas.microsoft.com/office/word/2016/wordml/cid" xmlns:w16="http://schemas.microsoft.com/office/word/2018/wordml" xmlns:w16se="http://schemas.microsoft.com/office/word/2015/wordml/symex" xmlns:wpg="http://schemas.microsoft.com/office/word/2010/wordprocessingGroup" xmlns:wpi="http://schemas.microsoft.com/office/word/2010/wordprocessingInk" xmlns:wne="http://schemas.microsoft.com/office/word/2006/wordml" xmlns:wps="http://schemas.microsoft.com/office/word/2010/wordprocessingShape" mc:Ignorable="w14 w15 w16se w16cid w16 w16cex wp14">
+  <w:endnote w:type="separator" w:id="-1">
+    <w:p>
+      <w:r>
+        <w:separator/>
+      </w:r>
+    </w:p>
+  </w:endnote>
+  <w:endnote w:type="continuationSeparator" w:id="0">
+    <w:p>
+      <w:r>
+        <w:continuationSeparator/>
+      </w:r>
+    </w:p>
+  </w:endnote>
+</w:endnotes>
+</file>
+
+<file path=word/footnotes.xml><?xml version="1.0" encoding="utf-8"?>
+<w:footnotes xmlns:wpc="http://schemas.microsoft.com/office/word/2010/wordprocessingCanvas" xmlns:cx="http://schemas.microsoft.com/office/drawing/2014/chartex" xmlns:cx1="http://schemas.microsoft.com/office/drawing/2015/9/8/chartex" xmlns:cx2="http://schemas.microsoft.com/office/drawing/2015/10/21/chartex" xmlns:cx3="http://schemas.microsoft.com/office/drawing/2016/5/9/chartex" xmlns:cx4="http://schemas.microsoft.com/office/drawing/2016/5/10/chartex" xmlns:cx5="http://schemas.microsoft.com/office/drawing/2016/5/11/chartex" xmlns:cx6="http://schemas.microsoft.com/office/drawing/2016/5/12/chartex" xmlns:cx7="http://schemas.microsoft.com/office/drawing/2016/5/13/chartex" xmlns:cx8="http://schemas.microsoft.com/office/drawing/2016/5/14/chartex" xmlns:mc="http://schemas.openxmlformats.org/markup-compatibility/2006" xmlns:aink="http://schemas.microsoft.com/office/drawing/2016/ink" xmlns:am3d="http://schemas.microsoft.com/office/drawing/2017/model3d" xmlns:o="urn:schemas-microsoft-com:office:office" xmlns:r="http://schemas.openxmlformats.org/officeDocument/2006/relationships" xmlns:m="http://schemas.openxmlformats.org/officeDocument/2006/math" xmlns:v="urn:schemas-microsoft-com:vml" xmlns:wp14="http://schemas.microsoft.com/office/word/2010/wordprocessingDrawing" xmlns:wp="http://schemas.openxmlformats.org/drawingml/2006/wordprocessingDrawing" xmlns:w10="urn:schemas-microsoft-com:office:word" xmlns:w="http://schemas.openxmlformats.org/wordprocessingml/2006/main" xmlns:w14="http://schemas.microsoft.com/office/word/2010/wordml" xmlns:w15="http://schemas.microsoft.com/office/word/2012/wordml" xmlns:w16cex="http://schemas.microsoft.com/office/word/2018/wordml/cex" xmlns:w16cid="http://schemas.microsoft.com/office/word/2016/wordml/cid" xmlns:w16="http://schemas.microsoft.com/office/word/2018/wordml" xmlns:w16se="http://schemas.microsoft.com/office/word/2015/wordml/symex" xmlns:wpg="http://schemas.microsoft.com/office/word/2010/wordprocessingGroup" xmlns:wpi="http://schemas.microsoft.com/office/word/2010/wordprocessingInk" xmlns:wne="http://schemas.microsoft.com/office/word/2006/wordml" xmlns:wps="http://schemas.microsoft.com/office/word/2010/wordprocessingShape" mc:Ignorable="w14 w15 w16se w16cid w16 w16cex wp14">
+  <w:footnote w:type="separator" w:id="-1">
+    <w:p>
+      <w:r>
+        <w:separator/>
+      </w:r>
+    </w:p>
+  </w:footnote>
+  <w:footnote w:type="continuationSeparator" w:id="0">
+    <w:p>
+      <w:r>
+        <w:continuationSeparator/>
+      </w:r>
+    </w:p>
+  </w:footnote>
+</w:footnotes>
 </file>
 
 <file path=word/styles.xml><?xml version="1.0" encoding="utf-8"?>
@@ -2640,6 +2627,71 @@
       </w:tblBorders>
     </w:tblPr>
   </w:style>
+  <w:style w:type="paragraph" w:styleId="a4">
+    <w:name w:val="header"/>
+    <w:basedOn w:val="a"/>
+    <w:link w:val="a5"/>
+    <w:uiPriority w:val="99"/>
+    <w:unhideWhenUsed/>
+    <w:rsid w:val="00A36364"/>
+    <w:pPr>
+      <w:pBdr>
+        <w:bottom w:val="single" w:sz="6" w:space="1" w:color="auto"/>
+      </w:pBdr>
+      <w:tabs>
+        <w:tab w:val="center" w:pos="4153"/>
+        <w:tab w:val="right" w:pos="8306"/>
+      </w:tabs>
+      <w:snapToGrid w:val="0"/>
+      <w:jc w:val="center"/>
+    </w:pPr>
+    <w:rPr>
+      <w:sz w:val="18"/>
+      <w:szCs w:val="18"/>
+    </w:rPr>
+  </w:style>
+  <w:style w:type="character" w:customStyle="1" w:styleId="a5">
+    <w:name w:val="页眉 字符"/>
+    <w:basedOn w:val="a0"/>
+    <w:link w:val="a4"/>
+    <w:uiPriority w:val="99"/>
+    <w:rsid w:val="00A36364"/>
+    <w:rPr>
+      <w:sz w:val="18"/>
+      <w:szCs w:val="18"/>
+    </w:rPr>
+  </w:style>
+  <w:style w:type="paragraph" w:styleId="a6">
+    <w:name w:val="footer"/>
+    <w:basedOn w:val="a"/>
+    <w:link w:val="a7"/>
+    <w:uiPriority w:val="99"/>
+    <w:unhideWhenUsed/>
+    <w:rsid w:val="00A36364"/>
+    <w:pPr>
+      <w:tabs>
+        <w:tab w:val="center" w:pos="4153"/>
+        <w:tab w:val="right" w:pos="8306"/>
+      </w:tabs>
+      <w:snapToGrid w:val="0"/>
+      <w:jc w:val="left"/>
+    </w:pPr>
+    <w:rPr>
+      <w:sz w:val="18"/>
+      <w:szCs w:val="18"/>
+    </w:rPr>
+  </w:style>
+  <w:style w:type="character" w:customStyle="1" w:styleId="a7">
+    <w:name w:val="页脚 字符"/>
+    <w:basedOn w:val="a0"/>
+    <w:link w:val="a6"/>
+    <w:uiPriority w:val="99"/>
+    <w:rsid w:val="00A36364"/>
+    <w:rPr>
+      <w:sz w:val="18"/>
+      <w:szCs w:val="18"/>
+    </w:rPr>
+  </w:style>
 </w:styles>
 </file>
 

</xml_diff>